<commit_message>
Updated api key, presentation
</commit_message>
<xml_diff>
--- a/Доклад.docx
+++ b/Доклад.docx
@@ -47,7 +47,79 @@
           <w:sz w:val="28"/>
           <w:szCs w:val="28"/>
         </w:rPr>
-        <w:t xml:space="preserve"> Для понимания обсудим, что такое языковая модель. Языковая модель – это нейросеть, которая умеет генерировать текст. У всех языковых моделей есть контекст – прошлые сообщения, которые нейросеть «помнит». Именно контекст позволяет вести конструктивный диалог с машиной.</w:t>
+        <w:t xml:space="preserve"> Для понимания обсудим, что такое языковая модель. Языковая модель – это </w:t>
+      </w:r>
+      <w:proofErr w:type="spellStart"/>
+      <w:r>
+        <w:rPr>
+          <w:sz w:val="28"/>
+          <w:szCs w:val="28"/>
+        </w:rPr>
+        <w:t>нейросет</w:t>
+      </w:r>
+      <w:r>
+        <w:rPr>
+          <w:sz w:val="28"/>
+          <w:szCs w:val="28"/>
+        </w:rPr>
+        <w:t>евой</w:t>
+      </w:r>
+      <w:proofErr w:type="spellEnd"/>
+      <w:r>
+        <w:rPr>
+          <w:sz w:val="28"/>
+          <w:szCs w:val="28"/>
+        </w:rPr>
+        <w:t xml:space="preserve"> алгоритм</w:t>
+      </w:r>
+      <w:r>
+        <w:rPr>
+          <w:sz w:val="28"/>
+          <w:szCs w:val="28"/>
+        </w:rPr>
+        <w:t>, котор</w:t>
+      </w:r>
+      <w:r>
+        <w:rPr>
+          <w:sz w:val="28"/>
+          <w:szCs w:val="28"/>
+        </w:rPr>
+        <w:t>ый</w:t>
+      </w:r>
+      <w:r>
+        <w:rPr>
+          <w:sz w:val="28"/>
+          <w:szCs w:val="28"/>
+        </w:rPr>
+        <w:t xml:space="preserve"> умеет генерировать текст. У всех </w:t>
+      </w:r>
+      <w:r>
+        <w:rPr>
+          <w:sz w:val="28"/>
+          <w:szCs w:val="28"/>
+        </w:rPr>
+        <w:t>нейросетей такого типа</w:t>
+      </w:r>
+      <w:r>
+        <w:rPr>
+          <w:sz w:val="28"/>
+          <w:szCs w:val="28"/>
+        </w:rPr>
+        <w:t xml:space="preserve"> есть контекст – прошлые сообщения, которые </w:t>
+      </w:r>
+      <w:r>
+        <w:rPr>
+          <w:sz w:val="28"/>
+          <w:szCs w:val="28"/>
+        </w:rPr>
+        <w:t>языковая модель</w:t>
+      </w:r>
+      <w:r>
+        <w:rPr>
+          <w:sz w:val="28"/>
+          <w:szCs w:val="28"/>
+        </w:rPr>
+        <w:t xml:space="preserve"> «помнит». Именно контекст позволяет вести конструктивный диалог с машиной.</w:t>
       </w:r>
     </w:p>
     <w:p>
@@ -63,7 +135,95 @@
           <w:sz w:val="28"/>
           <w:szCs w:val="28"/>
         </w:rPr>
-        <w:t>(Слайд 3) Текстовая ролевая игра – это игровой жанр, в котором игрок принимает роль своего виртуального персонажа и может взаимодействовать с игровым миром через текст.</w:t>
+        <w:t>(Слайд 3) Текстовая ролевая игра – это жанр</w:t>
+      </w:r>
+      <w:r>
+        <w:rPr>
+          <w:sz w:val="28"/>
+          <w:szCs w:val="28"/>
+        </w:rPr>
+        <w:t xml:space="preserve"> видеоигр</w:t>
+      </w:r>
+      <w:r>
+        <w:rPr>
+          <w:sz w:val="28"/>
+          <w:szCs w:val="28"/>
+        </w:rPr>
+        <w:t>, в котором игрок принимает роль своего виртуального персонажа и может взаимодействовать с игровым миром через текст.</w:t>
+      </w:r>
+      <w:r>
+        <w:rPr>
+          <w:sz w:val="28"/>
+          <w:szCs w:val="28"/>
+        </w:rPr>
+        <w:t xml:space="preserve"> Первоначально текстовые игры появились в 70-80-х годах прошлого века, например </w:t>
+      </w:r>
+      <w:r>
+        <w:rPr>
+          <w:sz w:val="28"/>
+          <w:szCs w:val="28"/>
+          <w:lang w:val="en-US"/>
+        </w:rPr>
+        <w:t>Zorg</w:t>
+      </w:r>
+      <w:r>
+        <w:rPr>
+          <w:sz w:val="28"/>
+          <w:szCs w:val="28"/>
+        </w:rPr>
+        <w:t xml:space="preserve"> </w:t>
+      </w:r>
+      <w:r>
+        <w:rPr>
+          <w:sz w:val="28"/>
+          <w:szCs w:val="28"/>
+        </w:rPr>
+        <w:t xml:space="preserve">или </w:t>
+      </w:r>
+      <w:r>
+        <w:rPr>
+          <w:sz w:val="28"/>
+          <w:szCs w:val="28"/>
+          <w:lang w:val="en-US"/>
+        </w:rPr>
+        <w:t>King</w:t>
+      </w:r>
+      <w:r>
+        <w:rPr>
+          <w:sz w:val="28"/>
+          <w:szCs w:val="28"/>
+        </w:rPr>
+        <w:t>’</w:t>
+      </w:r>
+      <w:r>
+        <w:rPr>
+          <w:sz w:val="28"/>
+          <w:szCs w:val="28"/>
+          <w:lang w:val="en-US"/>
+        </w:rPr>
+        <w:t>s</w:t>
+      </w:r>
+      <w:r>
+        <w:rPr>
+          <w:sz w:val="28"/>
+          <w:szCs w:val="28"/>
+        </w:rPr>
+        <w:t xml:space="preserve"> </w:t>
+      </w:r>
+      <w:r>
+        <w:rPr>
+          <w:sz w:val="28"/>
+          <w:szCs w:val="28"/>
+          <w:lang w:val="en-US"/>
+        </w:rPr>
+        <w:t>quest</w:t>
+      </w:r>
+      <w:r>
+        <w:rPr>
+          <w:sz w:val="28"/>
+          <w:szCs w:val="28"/>
+        </w:rPr>
+        <w:t>. Их создание было обусловлено слабостью компьютеров, тогда компьютеры не умели выводить даже двухмерную графику. С появлением продвинутой графики производство текстовых игр прекратилось, но в данный момент времени такой жанр может возродиться в связи с развитием нейросетей.</w:t>
       </w:r>
     </w:p>
     <w:p>
@@ -132,7 +292,37 @@
           <w:sz w:val="28"/>
           <w:szCs w:val="28"/>
         </w:rPr>
-        <w:t>поэтому наше решение может помочь не только в ролевых играх, но и в других сферах использования нейросетей.</w:t>
+        <w:t xml:space="preserve">поэтому наше решение может помочь не только в ролевых играх, но и в других сферах использования </w:t>
+      </w:r>
+      <w:proofErr w:type="spellStart"/>
+      <w:r>
+        <w:rPr>
+          <w:sz w:val="28"/>
+          <w:szCs w:val="28"/>
+        </w:rPr>
+        <w:t>нейросет</w:t>
+      </w:r>
+      <w:r>
+        <w:rPr>
+          <w:sz w:val="28"/>
+          <w:szCs w:val="28"/>
+        </w:rPr>
+        <w:t>евых</w:t>
+      </w:r>
+      <w:proofErr w:type="spellEnd"/>
+      <w:r>
+        <w:rPr>
+          <w:sz w:val="28"/>
+          <w:szCs w:val="28"/>
+        </w:rPr>
+        <w:t xml:space="preserve"> языковых моделей</w:t>
+      </w:r>
+      <w:r>
+        <w:rPr>
+          <w:sz w:val="28"/>
+          <w:szCs w:val="28"/>
+        </w:rPr>
+        <w:t>.</w:t>
       </w:r>
     </w:p>
     <w:p>
@@ -166,6 +356,13 @@
         </w:rPr>
         <w:t>(Слайд 7) Определившись с целью проекта, мы разработали задачи. Они изображены на слайде.</w:t>
       </w:r>
+      <w:r>
+        <w:rPr>
+          <w:sz w:val="28"/>
+          <w:szCs w:val="28"/>
+        </w:rPr>
+        <w:t xml:space="preserve"> (Пауза)</w:t>
+      </w:r>
     </w:p>
     <w:p>
       <w:pPr>
@@ -180,7 +377,70 @@
           <w:sz w:val="28"/>
           <w:szCs w:val="28"/>
         </w:rPr>
-        <w:t xml:space="preserve">(Слайд 8) Сначала мы проанализировали нейросети, которые уже есть на рынке. Лучше всех нам подошла </w:t>
+        <w:t xml:space="preserve">(Слайд 8) </w:t>
+      </w:r>
+      <w:r>
+        <w:rPr>
+          <w:sz w:val="28"/>
+          <w:szCs w:val="28"/>
+        </w:rPr>
+        <w:t>П</w:t>
+      </w:r>
+      <w:r>
+        <w:rPr>
+          <w:sz w:val="28"/>
+          <w:szCs w:val="28"/>
+        </w:rPr>
+        <w:t>роанализирова</w:t>
+      </w:r>
+      <w:r>
+        <w:rPr>
+          <w:sz w:val="28"/>
+          <w:szCs w:val="28"/>
+        </w:rPr>
+        <w:t>в</w:t>
+      </w:r>
+      <w:r>
+        <w:rPr>
+          <w:sz w:val="28"/>
+          <w:szCs w:val="28"/>
+        </w:rPr>
+        <w:t xml:space="preserve"> нейросети, которые уже есть на рынке</w:t>
+      </w:r>
+      <w:r>
+        <w:rPr>
+          <w:sz w:val="28"/>
+          <w:szCs w:val="28"/>
+        </w:rPr>
+        <w:t>, мы выбрали ту, которая</w:t>
+      </w:r>
+      <w:r>
+        <w:rPr>
+          <w:sz w:val="28"/>
+          <w:szCs w:val="28"/>
+        </w:rPr>
+        <w:t xml:space="preserve"> </w:t>
+      </w:r>
+      <w:r>
+        <w:rPr>
+          <w:sz w:val="28"/>
+          <w:szCs w:val="28"/>
+        </w:rPr>
+        <w:t>л</w:t>
+      </w:r>
+      <w:r>
+        <w:rPr>
+          <w:sz w:val="28"/>
+          <w:szCs w:val="28"/>
+        </w:rPr>
+        <w:t xml:space="preserve">учше всех нам подошла </w:t>
+      </w:r>
+      <w:r>
+        <w:rPr>
+          <w:sz w:val="28"/>
+          <w:szCs w:val="28"/>
+        </w:rPr>
+        <w:t xml:space="preserve">– это </w:t>
       </w:r>
       <w:r>
         <w:rPr>
@@ -211,7 +471,53 @@
           <w:sz w:val="28"/>
           <w:szCs w:val="28"/>
         </w:rPr>
-        <w:t>(Слайд 9) Далее мы изучили способ взаимодействия с нейросетью из кода и создали простой диалог с ботом через консоль.</w:t>
+        <w:t xml:space="preserve">(Слайд </w:t>
+      </w:r>
+      <w:r>
+        <w:rPr>
+          <w:sz w:val="28"/>
+          <w:szCs w:val="28"/>
+        </w:rPr>
+        <w:t>9</w:t>
+      </w:r>
+      <w:proofErr w:type="gramStart"/>
+      <w:r>
+        <w:rPr>
+          <w:sz w:val="28"/>
+          <w:szCs w:val="28"/>
+        </w:rPr>
+        <w:t>)</w:t>
+      </w:r>
+      <w:proofErr w:type="gramEnd"/>
+      <w:r>
+        <w:rPr>
+          <w:sz w:val="28"/>
+          <w:szCs w:val="28"/>
+        </w:rPr>
+        <w:t xml:space="preserve"> Здесь представлены критерии на основе которых мы выбирали нейросеть. Самыми основными из них </w:t>
+      </w:r>
+      <w:r>
+        <w:rPr>
+          <w:sz w:val="28"/>
+          <w:szCs w:val="28"/>
+        </w:rPr>
+        <w:t xml:space="preserve">были доступ в России и корректная работа с </w:t>
+      </w:r>
+      <w:proofErr w:type="spellStart"/>
+      <w:r>
+        <w:rPr>
+          <w:sz w:val="28"/>
+          <w:szCs w:val="28"/>
+        </w:rPr>
+        <w:t>промптами</w:t>
+      </w:r>
+      <w:proofErr w:type="spellEnd"/>
+      <w:r>
+        <w:rPr>
+          <w:sz w:val="28"/>
+          <w:szCs w:val="28"/>
+        </w:rPr>
+        <w:t>.</w:t>
       </w:r>
     </w:p>
     <w:p>
@@ -227,7 +533,49 @@
           <w:sz w:val="28"/>
           <w:szCs w:val="28"/>
         </w:rPr>
-        <w:t>(Слайд 10) Следующим этапом мы разработали механику журнала и его взаимодействие с историей диалога.</w:t>
+        <w:t xml:space="preserve">(Слайд </w:t>
+      </w:r>
+      <w:r>
+        <w:rPr>
+          <w:sz w:val="28"/>
+          <w:szCs w:val="28"/>
+        </w:rPr>
+        <w:t>10</w:t>
+      </w:r>
+      <w:r>
+        <w:rPr>
+          <w:sz w:val="28"/>
+          <w:szCs w:val="28"/>
+        </w:rPr>
+        <w:t xml:space="preserve">) Далее </w:t>
+      </w:r>
+      <w:r>
+        <w:rPr>
+          <w:sz w:val="28"/>
+          <w:szCs w:val="28"/>
+        </w:rPr>
+        <w:t>был изучен</w:t>
+      </w:r>
+      <w:r>
+        <w:rPr>
+          <w:sz w:val="28"/>
+          <w:szCs w:val="28"/>
+        </w:rPr>
+        <w:t xml:space="preserve"> способ взаимодействия с нейросетью из кода и созда</w:t>
+      </w:r>
+      <w:r>
+        <w:rPr>
+          <w:sz w:val="28"/>
+          <w:szCs w:val="28"/>
+        </w:rPr>
+        <w:t>н</w:t>
+      </w:r>
+      <w:r>
+        <w:rPr>
+          <w:sz w:val="28"/>
+          <w:szCs w:val="28"/>
+        </w:rPr>
+        <w:t xml:space="preserve"> простой диалог с ботом через консоль.</w:t>
       </w:r>
     </w:p>
     <w:p>
@@ -243,59 +591,64 @@
           <w:sz w:val="28"/>
           <w:szCs w:val="28"/>
         </w:rPr>
-        <w:t>(Слайд 11</w:t>
-      </w:r>
-      <w:proofErr w:type="gramStart"/>
-      <w:r>
-        <w:rPr>
-          <w:sz w:val="28"/>
-          <w:szCs w:val="28"/>
-        </w:rPr>
-        <w:t>)</w:t>
-      </w:r>
-      <w:proofErr w:type="gramEnd"/>
-      <w:r>
-        <w:rPr>
-          <w:sz w:val="28"/>
-          <w:szCs w:val="28"/>
-        </w:rPr>
-        <w:t xml:space="preserve"> Для полноценной работы игры </w:t>
-      </w:r>
-      <w:r>
-        <w:rPr>
-          <w:sz w:val="28"/>
-          <w:szCs w:val="28"/>
-        </w:rPr>
-        <w:t>чат-бот должен принять</w:t>
-      </w:r>
-      <w:r>
-        <w:rPr>
-          <w:sz w:val="28"/>
-          <w:szCs w:val="28"/>
-        </w:rPr>
-        <w:t xml:space="preserve"> </w:t>
-      </w:r>
-      <w:r>
-        <w:rPr>
-          <w:sz w:val="28"/>
-          <w:szCs w:val="28"/>
-        </w:rPr>
-        <w:t xml:space="preserve">определенные роли, например, ведущего игры. Для этого мы написали специальные системные промпты, которые дают установку для </w:t>
-      </w:r>
-      <w:r>
-        <w:rPr>
-          <w:sz w:val="28"/>
-          <w:szCs w:val="28"/>
-          <w:lang w:val="en-US"/>
-        </w:rPr>
-        <w:t>ChatGPT</w:t>
-      </w:r>
-      <w:r>
-        <w:rPr>
-          <w:sz w:val="28"/>
-          <w:szCs w:val="28"/>
-        </w:rPr>
-        <w:t>.</w:t>
+        <w:t>(Слайд 1</w:t>
+      </w:r>
+      <w:r>
+        <w:rPr>
+          <w:sz w:val="28"/>
+          <w:szCs w:val="28"/>
+        </w:rPr>
+        <w:t>1</w:t>
+      </w:r>
+      <w:r>
+        <w:rPr>
+          <w:sz w:val="28"/>
+          <w:szCs w:val="28"/>
+        </w:rPr>
+        <w:t xml:space="preserve">) Следующим этапом </w:t>
+      </w:r>
+      <w:r>
+        <w:rPr>
+          <w:sz w:val="28"/>
+          <w:szCs w:val="28"/>
+        </w:rPr>
+        <w:t>был разработан</w:t>
+      </w:r>
+      <w:r>
+        <w:rPr>
+          <w:sz w:val="28"/>
+          <w:szCs w:val="28"/>
+        </w:rPr>
+        <w:t xml:space="preserve"> журнал и его взаимодействие с историей диалога.</w:t>
+      </w:r>
+      <w:r>
+        <w:rPr>
+          <w:sz w:val="28"/>
+          <w:szCs w:val="28"/>
+        </w:rPr>
+        <w:t xml:space="preserve"> Чтобы использовать механики журнала </w:t>
+      </w:r>
+      <w:r>
+        <w:rPr>
+          <w:sz w:val="28"/>
+          <w:szCs w:val="28"/>
+        </w:rPr>
+        <w:lastRenderedPageBreak/>
+        <w:t xml:space="preserve">необходимо задействовать в запросе определенную фразу, например «Положить предмет в инвентарь» или «Используя предмет, совершить действие». Чтобы найти такие фразы, были использованы регулярные выражения – механизм языка программирования, который позволяет найти предложение по </w:t>
+      </w:r>
+      <w:r>
+        <w:rPr>
+          <w:sz w:val="28"/>
+          <w:szCs w:val="28"/>
+        </w:rPr>
+        <w:t>определенному</w:t>
+      </w:r>
+      <w:r>
+        <w:rPr>
+          <w:sz w:val="28"/>
+          <w:szCs w:val="28"/>
+        </w:rPr>
+        <w:t xml:space="preserve"> шаблону.</w:t>
       </w:r>
     </w:p>
     <w:p>
@@ -311,14 +664,181 @@
           <w:sz w:val="28"/>
           <w:szCs w:val="28"/>
         </w:rPr>
-        <w:t>(</w:t>
-      </w:r>
-      <w:r>
-        <w:rPr>
-          <w:sz w:val="28"/>
-          <w:szCs w:val="28"/>
-        </w:rPr>
-        <w:t>Слайд 12) В самом конце мы разработали интерфейс и собрали проект в готовую программу.</w:t>
+        <w:t>(Слайд 1</w:t>
+      </w:r>
+      <w:r>
+        <w:rPr>
+          <w:sz w:val="28"/>
+          <w:szCs w:val="28"/>
+        </w:rPr>
+        <w:t>2</w:t>
+      </w:r>
+      <w:proofErr w:type="gramStart"/>
+      <w:r>
+        <w:rPr>
+          <w:sz w:val="28"/>
+          <w:szCs w:val="28"/>
+        </w:rPr>
+        <w:t>)</w:t>
+      </w:r>
+      <w:proofErr w:type="gramEnd"/>
+      <w:r>
+        <w:rPr>
+          <w:sz w:val="28"/>
+          <w:szCs w:val="28"/>
+        </w:rPr>
+        <w:t xml:space="preserve"> Для полноценной работы игры </w:t>
+      </w:r>
+      <w:r>
+        <w:rPr>
+          <w:sz w:val="28"/>
+          <w:szCs w:val="28"/>
+        </w:rPr>
+        <w:t>чат-бот должен прин</w:t>
+      </w:r>
+      <w:r>
+        <w:rPr>
+          <w:sz w:val="28"/>
+          <w:szCs w:val="28"/>
+        </w:rPr>
+        <w:t>имать</w:t>
+      </w:r>
+      <w:r>
+        <w:rPr>
+          <w:sz w:val="28"/>
+          <w:szCs w:val="28"/>
+        </w:rPr>
+        <w:t xml:space="preserve"> </w:t>
+      </w:r>
+      <w:r>
+        <w:rPr>
+          <w:sz w:val="28"/>
+          <w:szCs w:val="28"/>
+        </w:rPr>
+        <w:t xml:space="preserve">определенные роли, например, ведущего игры. Для этого мы написали специальные системные </w:t>
+      </w:r>
+      <w:proofErr w:type="spellStart"/>
+      <w:r>
+        <w:rPr>
+          <w:sz w:val="28"/>
+          <w:szCs w:val="28"/>
+        </w:rPr>
+        <w:t>промпты</w:t>
+      </w:r>
+      <w:proofErr w:type="spellEnd"/>
+      <w:r>
+        <w:rPr>
+          <w:sz w:val="28"/>
+          <w:szCs w:val="28"/>
+        </w:rPr>
+        <w:t xml:space="preserve">, которые дают установку для </w:t>
+      </w:r>
+      <w:r>
+        <w:rPr>
+          <w:sz w:val="28"/>
+          <w:szCs w:val="28"/>
+          <w:lang w:val="en-US"/>
+        </w:rPr>
+        <w:t>ChatGPT</w:t>
+      </w:r>
+      <w:r>
+        <w:rPr>
+          <w:sz w:val="28"/>
+          <w:szCs w:val="28"/>
+        </w:rPr>
+        <w:t>.</w:t>
+      </w:r>
+      <w:r>
+        <w:rPr>
+          <w:sz w:val="28"/>
+          <w:szCs w:val="28"/>
+        </w:rPr>
+        <w:t xml:space="preserve"> Они выглядят как инструкция, как нужно себя вести в диалоге. Например, основной системный </w:t>
+      </w:r>
+      <w:proofErr w:type="spellStart"/>
+      <w:r>
+        <w:rPr>
+          <w:sz w:val="28"/>
+          <w:szCs w:val="28"/>
+        </w:rPr>
+        <w:t>промпт</w:t>
+      </w:r>
+      <w:proofErr w:type="spellEnd"/>
+      <w:r>
+        <w:rPr>
+          <w:sz w:val="28"/>
+          <w:szCs w:val="28"/>
+        </w:rPr>
+        <w:t xml:space="preserve"> рассказчика начинается как «</w:t>
+      </w:r>
+      <w:r>
+        <w:rPr>
+          <w:sz w:val="28"/>
+          <w:szCs w:val="28"/>
+        </w:rPr>
+        <w:t xml:space="preserve">Ты профессиональный писатель в стиле фэнтези и продвинутый мастер в игре </w:t>
+      </w:r>
+      <w:proofErr w:type="spellStart"/>
+      <w:r>
+        <w:rPr>
+          <w:sz w:val="28"/>
+          <w:szCs w:val="28"/>
+        </w:rPr>
+        <w:t>Dungeon</w:t>
+      </w:r>
+      <w:proofErr w:type="spellEnd"/>
+      <w:r>
+        <w:rPr>
+          <w:sz w:val="28"/>
+          <w:szCs w:val="28"/>
+        </w:rPr>
+        <w:t xml:space="preserve"> &amp; </w:t>
+      </w:r>
+      <w:proofErr w:type="spellStart"/>
+      <w:r>
+        <w:rPr>
+          <w:sz w:val="28"/>
+          <w:szCs w:val="28"/>
+        </w:rPr>
+        <w:t>Dragons</w:t>
+      </w:r>
+      <w:proofErr w:type="spellEnd"/>
+      <w:r>
+        <w:rPr>
+          <w:sz w:val="28"/>
+          <w:szCs w:val="28"/>
+        </w:rPr>
+        <w:t>, ты ведешь партию с игроком</w:t>
+      </w:r>
+      <w:r>
+        <w:rPr>
+          <w:sz w:val="28"/>
+          <w:szCs w:val="28"/>
+        </w:rPr>
+        <w:t>…».</w:t>
+      </w:r>
+      <w:r>
+        <w:rPr>
+          <w:sz w:val="28"/>
+          <w:szCs w:val="28"/>
+        </w:rPr>
+        <w:t xml:space="preserve"> Используя системные </w:t>
+      </w:r>
+      <w:proofErr w:type="spellStart"/>
+      <w:r>
+        <w:rPr>
+          <w:sz w:val="28"/>
+          <w:szCs w:val="28"/>
+        </w:rPr>
+        <w:t>промпты</w:t>
+      </w:r>
+      <w:proofErr w:type="spellEnd"/>
+      <w:r>
+        <w:rPr>
+          <w:sz w:val="28"/>
+          <w:szCs w:val="28"/>
+        </w:rPr>
+        <w:t>, можно не только заставить нейросеть писать в стиле приключения, но и искать в тексте необходимые объекты и получать их в формате, понятном для языка программирования.</w:t>
       </w:r>
     </w:p>
     <w:p>
@@ -334,23 +854,102 @@
           <w:sz w:val="28"/>
           <w:szCs w:val="28"/>
         </w:rPr>
-        <w:t>(Слайд 13</w:t>
-      </w:r>
-      <w:proofErr w:type="gramStart"/>
-      <w:r>
-        <w:rPr>
-          <w:sz w:val="28"/>
-          <w:szCs w:val="28"/>
-        </w:rPr>
-        <w:t>)</w:t>
-      </w:r>
-      <w:proofErr w:type="gramEnd"/>
-      <w:r>
-        <w:rPr>
-          <w:sz w:val="28"/>
-          <w:szCs w:val="28"/>
-        </w:rPr>
-        <w:t xml:space="preserve"> На этом слайде представлен алгоритм программы.</w:t>
+        <w:t>(</w:t>
+      </w:r>
+      <w:r>
+        <w:rPr>
+          <w:sz w:val="28"/>
+          <w:szCs w:val="28"/>
+        </w:rPr>
+        <w:t>Слайд 1</w:t>
+      </w:r>
+      <w:r>
+        <w:rPr>
+          <w:sz w:val="28"/>
+          <w:szCs w:val="28"/>
+        </w:rPr>
+        <w:t>3</w:t>
+      </w:r>
+      <w:r>
+        <w:rPr>
+          <w:sz w:val="28"/>
+          <w:szCs w:val="28"/>
+        </w:rPr>
+        <w:t>) В самом конце</w:t>
+      </w:r>
+      <w:r>
+        <w:rPr>
+          <w:sz w:val="28"/>
+          <w:szCs w:val="28"/>
+        </w:rPr>
+        <w:t xml:space="preserve"> при помощи библиотеки </w:t>
+      </w:r>
+      <w:proofErr w:type="spellStart"/>
+      <w:r>
+        <w:rPr>
+          <w:sz w:val="28"/>
+          <w:szCs w:val="28"/>
+          <w:lang w:val="en-US"/>
+        </w:rPr>
+        <w:t>gradio</w:t>
+      </w:r>
+      <w:proofErr w:type="spellEnd"/>
+      <w:r>
+        <w:rPr>
+          <w:sz w:val="28"/>
+          <w:szCs w:val="28"/>
+        </w:rPr>
+        <w:t xml:space="preserve"> </w:t>
+      </w:r>
+      <w:r>
+        <w:rPr>
+          <w:sz w:val="28"/>
+          <w:szCs w:val="28"/>
+        </w:rPr>
+        <w:t xml:space="preserve">был </w:t>
+      </w:r>
+      <w:r>
+        <w:rPr>
+          <w:sz w:val="28"/>
+          <w:szCs w:val="28"/>
+        </w:rPr>
+        <w:t xml:space="preserve"> разработа</w:t>
+      </w:r>
+      <w:r>
+        <w:rPr>
+          <w:sz w:val="28"/>
+          <w:szCs w:val="28"/>
+        </w:rPr>
+        <w:t>н</w:t>
+      </w:r>
+      <w:r>
+        <w:rPr>
+          <w:sz w:val="28"/>
+          <w:szCs w:val="28"/>
+        </w:rPr>
+        <w:t xml:space="preserve"> интерфейс</w:t>
+      </w:r>
+      <w:r>
+        <w:rPr>
+          <w:sz w:val="28"/>
+          <w:szCs w:val="28"/>
+        </w:rPr>
+        <w:t xml:space="preserve">. Эта библиотека была разработана специально для работы с разными нейросетями, не только текстовыми. В итоге был получен </w:t>
+      </w:r>
+      <w:r>
+        <w:rPr>
+          <w:sz w:val="28"/>
+          <w:szCs w:val="28"/>
+          <w:lang w:val="en-US"/>
+        </w:rPr>
+        <w:t>MVP</w:t>
+      </w:r>
+      <w:r>
+        <w:rPr>
+          <w:sz w:val="28"/>
+          <w:szCs w:val="28"/>
+        </w:rPr>
+        <w:t xml:space="preserve"> игры.</w:t>
       </w:r>
     </w:p>
     <w:p>
@@ -366,7 +965,14 @@
           <w:sz w:val="28"/>
           <w:szCs w:val="28"/>
         </w:rPr>
-        <w:t>(Слайд 14</w:t>
+        <w:t>(Слайд 1</w:t>
+      </w:r>
+      <w:r>
+        <w:rPr>
+          <w:sz w:val="28"/>
+          <w:szCs w:val="28"/>
+        </w:rPr>
+        <w:t>4</w:t>
       </w:r>
       <w:proofErr w:type="gramStart"/>
       <w:r>
@@ -382,7 +988,14 @@
           <w:sz w:val="28"/>
           <w:szCs w:val="28"/>
         </w:rPr>
-        <w:t xml:space="preserve"> А здесь представлен интерфейс самой программы.</w:t>
+        <w:t xml:space="preserve"> На этом слайде представлен алгоритм программы.</w:t>
+      </w:r>
+      <w:r>
+        <w:rPr>
+          <w:sz w:val="28"/>
+          <w:szCs w:val="28"/>
+        </w:rPr>
+        <w:t xml:space="preserve"> (Объяснение алгоритма)</w:t>
       </w:r>
     </w:p>
     <w:p>
@@ -398,15 +1011,37 @@
           <w:sz w:val="28"/>
           <w:szCs w:val="28"/>
         </w:rPr>
-        <w:lastRenderedPageBreak/>
-        <w:t>(Слайд 15) Мы искусственно ограничили длину контекста. В итоге, без использования журнала нейросеть забывает о прошлых событиях через 15-20 сообщений, начинает заново их придумывать</w:t>
-      </w:r>
-      <w:r>
-        <w:rPr>
-          <w:sz w:val="28"/>
-          <w:szCs w:val="28"/>
-        </w:rPr>
-        <w:t>.</w:t>
+        <w:t>(Слайд 1</w:t>
+      </w:r>
+      <w:r>
+        <w:rPr>
+          <w:sz w:val="28"/>
+          <w:szCs w:val="28"/>
+        </w:rPr>
+        <w:t>5</w:t>
+      </w:r>
+      <w:proofErr w:type="gramStart"/>
+      <w:r>
+        <w:rPr>
+          <w:sz w:val="28"/>
+          <w:szCs w:val="28"/>
+        </w:rPr>
+        <w:t>)</w:t>
+      </w:r>
+      <w:proofErr w:type="gramEnd"/>
+      <w:r>
+        <w:rPr>
+          <w:sz w:val="28"/>
+          <w:szCs w:val="28"/>
+        </w:rPr>
+        <w:t xml:space="preserve"> А здесь представлен интерфейс самой программы.</w:t>
+      </w:r>
+      <w:r>
+        <w:rPr>
+          <w:sz w:val="28"/>
+          <w:szCs w:val="28"/>
+        </w:rPr>
+        <w:t xml:space="preserve"> (Объяснение интерфейса)</w:t>
       </w:r>
     </w:p>
     <w:p>
@@ -422,7 +1057,14 @@
           <w:sz w:val="28"/>
           <w:szCs w:val="28"/>
         </w:rPr>
-        <w:t>(Слайд 16</w:t>
+        <w:t>(Слайд 1</w:t>
+      </w:r>
+      <w:r>
+        <w:rPr>
+          <w:sz w:val="28"/>
+          <w:szCs w:val="28"/>
+        </w:rPr>
+        <w:t>6</w:t>
       </w:r>
       <w:proofErr w:type="gramStart"/>
       <w:r>
@@ -445,14 +1087,49 @@
           <w:sz w:val="28"/>
           <w:szCs w:val="28"/>
         </w:rPr>
-        <w:t>А</w:t>
-      </w:r>
-      <w:r>
-        <w:rPr>
-          <w:sz w:val="28"/>
-          <w:szCs w:val="28"/>
-        </w:rPr>
-        <w:t xml:space="preserve"> если активно использовать журнал, то нейросеть никогда не забудет о персонажах, возможно лишь минимальное изменение их описания.</w:t>
+        <w:t>Для теста</w:t>
+      </w:r>
+      <w:r>
+        <w:rPr>
+          <w:sz w:val="28"/>
+          <w:szCs w:val="28"/>
+        </w:rPr>
+        <w:t xml:space="preserve"> длин</w:t>
+      </w:r>
+      <w:r>
+        <w:rPr>
+          <w:sz w:val="28"/>
+          <w:szCs w:val="28"/>
+        </w:rPr>
+        <w:t>а</w:t>
+      </w:r>
+      <w:r>
+        <w:rPr>
+          <w:sz w:val="28"/>
+          <w:szCs w:val="28"/>
+        </w:rPr>
+        <w:t xml:space="preserve"> контекста</w:t>
+      </w:r>
+      <w:r>
+        <w:rPr>
+          <w:sz w:val="28"/>
+          <w:szCs w:val="28"/>
+        </w:rPr>
+        <w:t xml:space="preserve"> была искусственно уменьшена</w:t>
+      </w:r>
+      <w:r>
+        <w:rPr>
+          <w:sz w:val="28"/>
+          <w:szCs w:val="28"/>
+        </w:rPr>
+        <w:t>. В итоге, без использования журнала нейросеть забывает о прошлых событиях через 15-20 сообщений, начинает заново их придумывать</w:t>
+      </w:r>
+      <w:r>
+        <w:rPr>
+          <w:sz w:val="28"/>
+          <w:szCs w:val="28"/>
+        </w:rPr>
+        <w:t>.</w:t>
       </w:r>
     </w:p>
     <w:p>
@@ -468,7 +1145,114 @@
           <w:sz w:val="28"/>
           <w:szCs w:val="28"/>
         </w:rPr>
-        <w:t>(Слайд 17) Применение журнала улучшило точность ответов языковой модели и улучшило взаимодействие с нейросетью в игре.</w:t>
+        <w:t>(Слайд 1</w:t>
+      </w:r>
+      <w:r>
+        <w:rPr>
+          <w:sz w:val="28"/>
+          <w:szCs w:val="28"/>
+        </w:rPr>
+        <w:t>7</w:t>
+      </w:r>
+      <w:proofErr w:type="gramStart"/>
+      <w:r>
+        <w:rPr>
+          <w:sz w:val="28"/>
+          <w:szCs w:val="28"/>
+        </w:rPr>
+        <w:t>)</w:t>
+      </w:r>
+      <w:proofErr w:type="gramEnd"/>
+      <w:r>
+        <w:rPr>
+          <w:sz w:val="28"/>
+          <w:szCs w:val="28"/>
+        </w:rPr>
+        <w:t xml:space="preserve"> </w:t>
+      </w:r>
+      <w:r>
+        <w:rPr>
+          <w:sz w:val="28"/>
+          <w:szCs w:val="28"/>
+        </w:rPr>
+        <w:t>А</w:t>
+      </w:r>
+      <w:r>
+        <w:rPr>
+          <w:sz w:val="28"/>
+          <w:szCs w:val="28"/>
+        </w:rPr>
+        <w:t xml:space="preserve"> если активно использовать журнал, то нейросеть никогда не забудет о </w:t>
+      </w:r>
+      <w:r>
+        <w:rPr>
+          <w:sz w:val="28"/>
+          <w:szCs w:val="28"/>
+        </w:rPr>
+        <w:t>прошлых событиях</w:t>
+      </w:r>
+      <w:r>
+        <w:rPr>
+          <w:sz w:val="28"/>
+          <w:szCs w:val="28"/>
+        </w:rPr>
+        <w:t>, возможн</w:t>
+      </w:r>
+      <w:r>
+        <w:rPr>
+          <w:sz w:val="28"/>
+          <w:szCs w:val="28"/>
+        </w:rPr>
+        <w:t>ы</w:t>
+      </w:r>
+      <w:r>
+        <w:rPr>
+          <w:sz w:val="28"/>
+          <w:szCs w:val="28"/>
+        </w:rPr>
+        <w:t xml:space="preserve"> лишь минимальн</w:t>
+      </w:r>
+      <w:r>
+        <w:rPr>
+          <w:sz w:val="28"/>
+          <w:szCs w:val="28"/>
+        </w:rPr>
+        <w:t>ые</w:t>
+      </w:r>
+      <w:r>
+        <w:rPr>
+          <w:sz w:val="28"/>
+          <w:szCs w:val="28"/>
+        </w:rPr>
+        <w:t xml:space="preserve"> изменени</w:t>
+      </w:r>
+      <w:r>
+        <w:rPr>
+          <w:sz w:val="28"/>
+          <w:szCs w:val="28"/>
+        </w:rPr>
+        <w:t xml:space="preserve">я в </w:t>
+      </w:r>
+      <w:r>
+        <w:rPr>
+          <w:sz w:val="28"/>
+          <w:szCs w:val="28"/>
+        </w:rPr>
+        <w:t>их описания</w:t>
+      </w:r>
+      <w:r>
+        <w:rPr>
+          <w:sz w:val="28"/>
+          <w:szCs w:val="28"/>
+        </w:rPr>
+        <w:t>х</w:t>
+      </w:r>
+      <w:r>
+        <w:rPr>
+          <w:sz w:val="28"/>
+          <w:szCs w:val="28"/>
+        </w:rPr>
+        <w:t>.</w:t>
       </w:r>
     </w:p>
     <w:p>
@@ -507,7 +1291,37 @@
           <w:sz w:val="28"/>
           <w:szCs w:val="28"/>
         </w:rPr>
-        <w:t xml:space="preserve"> Во время работы над этим проектом мы получили множество навыков и получили множество компетенций</w:t>
+        <w:t xml:space="preserve"> </w:t>
+      </w:r>
+      <w:r>
+        <w:rPr>
+          <w:sz w:val="28"/>
+          <w:szCs w:val="28"/>
+        </w:rPr>
+        <w:t xml:space="preserve">В результате работы над проектом была разработана текстовая ролевая игра на основе </w:t>
+      </w:r>
+      <w:proofErr w:type="spellStart"/>
+      <w:r>
+        <w:rPr>
+          <w:sz w:val="28"/>
+          <w:szCs w:val="28"/>
+        </w:rPr>
+        <w:t>нейросетевой</w:t>
+      </w:r>
+      <w:proofErr w:type="spellEnd"/>
+      <w:r>
+        <w:rPr>
+          <w:sz w:val="28"/>
+          <w:szCs w:val="28"/>
+        </w:rPr>
+        <w:t xml:space="preserve"> языковой модели с интеграцией постоянной памяти в виде журнала, который повышает качество </w:t>
+      </w:r>
+      <w:r>
+        <w:rPr>
+          <w:sz w:val="28"/>
+          <w:szCs w:val="28"/>
+        </w:rPr>
+        <w:t>ответов нейросети и улучшает взаимодействие с ней.</w:t>
       </w:r>
     </w:p>
     <w:p>
@@ -546,7 +1360,28 @@
           <w:sz w:val="28"/>
           <w:szCs w:val="28"/>
         </w:rPr>
-        <w:t xml:space="preserve"> Здесь представлены наши должности и оценки нашей работы.</w:t>
+        <w:t xml:space="preserve"> Во время работы над этим проектом мы получили множество навыков и </w:t>
+      </w:r>
+      <w:r>
+        <w:rPr>
+          <w:sz w:val="28"/>
+          <w:szCs w:val="28"/>
+        </w:rPr>
+        <w:t>полезных</w:t>
+      </w:r>
+      <w:r>
+        <w:rPr>
+          <w:sz w:val="28"/>
+          <w:szCs w:val="28"/>
+        </w:rPr>
+        <w:t xml:space="preserve"> компетенций</w:t>
+      </w:r>
+      <w:r>
+        <w:rPr>
+          <w:sz w:val="28"/>
+          <w:szCs w:val="28"/>
+        </w:rPr>
+        <w:t>.</w:t>
       </w:r>
     </w:p>
     <w:p>
@@ -562,6 +1397,7 @@
           <w:sz w:val="28"/>
           <w:szCs w:val="28"/>
         </w:rPr>
+        <w:lastRenderedPageBreak/>
         <w:t xml:space="preserve">(Слайд </w:t>
       </w:r>
       <w:r>
@@ -570,6 +1406,59 @@
           <w:szCs w:val="28"/>
         </w:rPr>
         <w:t>20</w:t>
+      </w:r>
+      <w:proofErr w:type="gramStart"/>
+      <w:r>
+        <w:rPr>
+          <w:sz w:val="28"/>
+          <w:szCs w:val="28"/>
+        </w:rPr>
+        <w:t>)</w:t>
+      </w:r>
+      <w:proofErr w:type="gramEnd"/>
+      <w:r>
+        <w:rPr>
+          <w:sz w:val="28"/>
+          <w:szCs w:val="28"/>
+        </w:rPr>
+        <w:t xml:space="preserve"> Здесь представлены наши должности и оценки работы</w:t>
+      </w:r>
+      <w:r>
+        <w:rPr>
+          <w:sz w:val="28"/>
+          <w:szCs w:val="28"/>
+        </w:rPr>
+        <w:t xml:space="preserve"> каждого члена команды.</w:t>
+      </w:r>
+    </w:p>
+    <w:p>
+      <w:pPr>
+        <w:ind w:firstLine="567"/>
+        <w:rPr>
+          <w:sz w:val="28"/>
+          <w:szCs w:val="28"/>
+        </w:rPr>
+      </w:pPr>
+      <w:r>
+        <w:rPr>
+          <w:sz w:val="28"/>
+          <w:szCs w:val="28"/>
+        </w:rPr>
+        <w:t xml:space="preserve">(Слайд </w:t>
+      </w:r>
+      <w:r>
+        <w:rPr>
+          <w:sz w:val="28"/>
+          <w:szCs w:val="28"/>
+        </w:rPr>
+        <w:t>2</w:t>
+      </w:r>
+      <w:r>
+        <w:rPr>
+          <w:sz w:val="28"/>
+          <w:szCs w:val="28"/>
+        </w:rPr>
+        <w:t>1</w:t>
       </w:r>
       <w:proofErr w:type="gramStart"/>
       <w:r>

</xml_diff>